<commit_message>
diploma.docx has been changed.
</commit_message>
<xml_diff>
--- a/documentation/diploma.docx
+++ b/documentation/diploma.docx
@@ -3363,7 +3363,31 @@
         <w:rPr>
           <w:lang w:val="ru-RU"/>
         </w:rPr>
-        <w:t>Osc_Drv .h содержит объявление функций InitDAC_TIM_DMA() (запуск аппаратуры ответственной за генерацию) и ReFill() и ReCalc() (реализация double-buffer и обслуживание запросов), выделение, статическое, памяти под циклический double-buffer DAC_Buff, некоторые структуры и переменные, массив указателей на функции, ответственных за вычисления отсчетов конкретных сигналов, переменные для DDS и некоторые дефайны.</w:t>
+        <w:t>Osc_Drv .h содержит объявление функций InitDAC_TIM_DMA() (запуск аппаратуры ответственной за генерацию), ReFill(), ReCalc()</w:t>
+      </w:r>
+      <w:r>
+        <w:rPr>
+          <w:lang w:val="ru-RU"/>
+        </w:rPr>
+        <w:t xml:space="preserve"> </w:t>
+      </w:r>
+      <w:r>
+        <w:rPr>
+          <w:lang w:val="ru-RU"/>
+        </w:rPr>
+        <w:t xml:space="preserve">(реализация double-buffer и обслуживание запросов),  </w:t>
+      </w:r>
+      <w:r>
+        <w:rPr>
+          <w:lang w:val="ru-RU"/>
+        </w:rPr>
+        <w:t xml:space="preserve">и sweep_control() (управление качением частоты), </w:t>
+      </w:r>
+      <w:r>
+        <w:rPr>
+          <w:lang w:val="ru-RU"/>
+        </w:rPr>
+        <w:t>выделение, статическое, памяти под циклический double-buffer DAC_Buff, некоторые структуры и переменные, массив указателей на функции, ответственных за вычисления отсчетов конкретных сигналов, переменные для DDS и некоторые дефайны.</w:t>
       </w:r>
     </w:p>
     <w:p>
@@ -3434,7 +3458,19 @@
         <w:rPr>
           <w:lang w:val="ru-RU"/>
         </w:rPr>
-        <w:t>Osc_Drv.c реализует InitDAC_TIM_DMA(), ReFill() и ReCalc().</w:t>
+        <w:t xml:space="preserve">Osc_Drv.c реализует InitDAC_TIM_DMA(), ReFill(), ReCalc() </w:t>
+      </w:r>
+      <w:r>
+        <w:rPr>
+          <w:lang w:val="ru-RU"/>
+        </w:rPr>
+        <w:t>и sweep_control()</w:t>
+      </w:r>
+      <w:r>
+        <w:rPr>
+          <w:lang w:val="ru-RU"/>
+        </w:rPr>
+        <w:t>.</w:t>
       </w:r>
     </w:p>
     <w:p>
@@ -3469,161 +3505,2567 @@
         <w:pStyle w:val="style0"/>
       </w:pPr>
       <w:r>
-        <w:rPr/>
-      </w:r>
-    </w:p>
-    <w:p>
-      <w:pPr>
-        <w:pStyle w:val="style0"/>
-      </w:pPr>
-      <w:r>
-        <w:rPr/>
-      </w:r>
-    </w:p>
-    <w:p>
-      <w:pPr>
-        <w:pStyle w:val="style21"/>
-      </w:pPr>
-      <w:r>
-        <w:rPr/>
-      </w:r>
-    </w:p>
-    <w:p>
-      <w:pPr>
-        <w:pStyle w:val="style0"/>
-      </w:pPr>
-      <w:r>
-        <w:rPr/>
-      </w:r>
-    </w:p>
-    <w:p>
-      <w:pPr>
-        <w:pStyle w:val="style0"/>
-      </w:pPr>
-      <w:r>
-        <w:rPr/>
-      </w:r>
-    </w:p>
-    <w:p>
-      <w:pPr>
-        <w:pStyle w:val="style0"/>
-      </w:pPr>
-      <w:r>
-        <w:rPr/>
-      </w:r>
-    </w:p>
-    <w:p>
-      <w:pPr>
-        <w:pStyle w:val="style0"/>
-      </w:pPr>
-      <w:r>
-        <w:rPr/>
-      </w:r>
-    </w:p>
-    <w:p>
-      <w:pPr>
-        <w:pStyle w:val="style0"/>
-      </w:pPr>
-      <w:r>
-        <w:rPr/>
-      </w:r>
-    </w:p>
-    <w:p>
-      <w:pPr>
-        <w:pStyle w:val="style0"/>
-      </w:pPr>
-      <w:r>
-        <w:rPr/>
-      </w:r>
-    </w:p>
-    <w:p>
-      <w:pPr>
-        <w:pStyle w:val="style0"/>
-      </w:pPr>
-      <w:r>
-        <w:rPr/>
-      </w:r>
-    </w:p>
-    <w:p>
-      <w:pPr>
-        <w:pStyle w:val="style0"/>
-      </w:pPr>
-      <w:r>
-        <w:rPr/>
-      </w:r>
-    </w:p>
-    <w:p>
-      <w:pPr>
-        <w:pStyle w:val="style0"/>
-      </w:pPr>
-      <w:r>
-        <w:rPr/>
-      </w:r>
-    </w:p>
-    <w:p>
-      <w:pPr>
-        <w:pStyle w:val="style0"/>
-      </w:pPr>
-      <w:r>
-        <w:rPr/>
-      </w:r>
-    </w:p>
-    <w:p>
-      <w:pPr>
-        <w:pStyle w:val="style0"/>
-      </w:pPr>
-      <w:r>
-        <w:rPr/>
-      </w:r>
-    </w:p>
-    <w:p>
-      <w:pPr>
-        <w:pStyle w:val="style0"/>
-      </w:pPr>
-      <w:r>
-        <w:rPr/>
-      </w:r>
-    </w:p>
-    <w:p>
-      <w:pPr>
-        <w:pStyle w:val="style0"/>
-      </w:pPr>
-      <w:r>
-        <w:rPr>
-          <w:lang w:val="ru-RU"/>
-        </w:rPr>
-        <w:t xml:space="preserve">Таблица распределения памяти (куча для стеков потоков и статические </w:t>
-      </w:r>
-      <w:r>
-        <w:rPr>
-          <w:lang w:val="ru-RU"/>
-        </w:rPr>
-        <w:t>переменные</w:t>
-      </w:r>
-      <w:r>
-        <w:rPr>
-          <w:lang w:val="ru-RU"/>
-        </w:rPr>
-        <w:t>):</w:t>
-      </w:r>
-    </w:p>
-    <w:p>
-      <w:pPr>
-        <w:pStyle w:val="style0"/>
-      </w:pPr>
-      <w:r>
-        <w:rPr/>
-      </w:r>
-    </w:p>
-    <w:p>
-      <w:pPr>
-        <w:pStyle w:val="style0"/>
-      </w:pPr>
-      <w:r>
-        <w:rPr>
-          <w:lang w:val="ru-RU"/>
-        </w:rPr>
-        <w:t>Обработчики прерывания.</w:t>
+        <w:rPr>
+          <w:lang w:val="ru-RU"/>
+        </w:rPr>
+        <w:t xml:space="preserve">Данная функция заполняет массив указателей на функции, ответственных за вычисления отсчетов конкретных сигналов, адресами соответствующих функций. Заполняет обе части циклического double-bufferа отсчетами zero-сигнала для двух каналов, вызывая 4 раза функцию ReCalc(), </w:t>
+      </w:r>
+      <w:r>
+        <w:rPr>
+          <w:lang w:val="ru-RU"/>
+        </w:rPr>
+        <w:t>устанавливает текущую половину заполняемого буфера (CurFillArea = 1) , для коррктного старта генерации. Затем происходит настройка и запуск аппаратуры, ответственной за генерацию сигналов.</w:t>
+      </w:r>
+    </w:p>
+    <w:p>
+      <w:pPr>
+        <w:pStyle w:val="style0"/>
+      </w:pPr>
+      <w:r>
+        <w:rPr/>
+      </w:r>
+    </w:p>
+    <w:p>
+      <w:pPr>
+        <w:pStyle w:val="style0"/>
+      </w:pPr>
+      <w:r>
+        <w:rPr>
+          <w:lang w:val="ru-RU"/>
+        </w:rPr>
+        <w:t>ReFill().</w:t>
+      </w:r>
+    </w:p>
+    <w:p>
+      <w:pPr>
+        <w:pStyle w:val="style0"/>
+      </w:pPr>
+      <w:r>
+        <w:rPr/>
+      </w:r>
+    </w:p>
+    <w:p>
+      <w:pPr>
+        <w:pStyle w:val="style0"/>
+      </w:pPr>
+      <w:r>
+        <w:rPr>
+          <w:lang w:val="ru-RU"/>
+        </w:rPr>
+        <w:t xml:space="preserve">Данная функция </w:t>
+      </w:r>
+      <w:r>
+        <w:rPr>
+          <w:lang w:val="ru-RU"/>
+        </w:rPr>
+        <w:t>(</w:t>
+      </w:r>
+      <w:r>
+        <w:rPr>
+          <w:lang w:val="ru-RU"/>
+        </w:rPr>
+        <w:t xml:space="preserve">вызывается по событию заполнение половины </w:t>
+      </w:r>
+      <w:r>
+        <w:rPr>
+          <w:lang w:val="ru-RU"/>
+        </w:rPr>
+        <w:t>циклического буфера) меняет указатель на  половину  циклического буфера, которая должна быть заполнена новыми отсчетами и вызывает функции для заполнения этой половины буфера отсчетами двух каналов.</w:t>
+      </w:r>
+    </w:p>
+    <w:p>
+      <w:pPr>
+        <w:pStyle w:val="style0"/>
+      </w:pPr>
+      <w:r>
+        <w:rPr/>
+      </w:r>
+    </w:p>
+    <w:p>
+      <w:pPr>
+        <w:pStyle w:val="style0"/>
+      </w:pPr>
+      <w:r>
+        <w:rPr>
+          <w:lang w:val="ru-RU"/>
+        </w:rPr>
+        <w:t xml:space="preserve"> </w:t>
+      </w:r>
+      <w:r>
+        <w:rPr>
+          <w:lang w:val="ru-RU"/>
+        </w:rPr>
+        <w:t>ReCalc().</w:t>
+      </w:r>
+    </w:p>
+    <w:p>
+      <w:pPr>
+        <w:pStyle w:val="style0"/>
+      </w:pPr>
+      <w:r>
+        <w:rPr/>
+      </w:r>
+    </w:p>
+    <w:p>
+      <w:pPr>
+        <w:pStyle w:val="style0"/>
+      </w:pPr>
+      <w:r>
+        <w:rPr>
+          <w:lang w:val="ru-RU"/>
+        </w:rPr>
+        <w:t xml:space="preserve">Данная функция </w:t>
+      </w:r>
+      <w:r>
+        <w:rPr>
+          <w:lang w:val="ru-RU"/>
+        </w:rPr>
+        <w:t>(</w:t>
+      </w:r>
+      <w:r>
+        <w:rPr>
+          <w:lang w:val="ru-RU"/>
+        </w:rPr>
+        <w:t xml:space="preserve">вызывается по событию </w:t>
+      </w:r>
+      <w:r>
+        <w:rPr>
+          <w:lang w:val="ru-RU"/>
+        </w:rPr>
+        <w:t>от потока Menu thread) устанавливает текущий канал (CurDAC_Ch = pOscParam-&gt;Ch_num;), исходя из сообщения от Menu thread, и вызывает функцию для заполнения отсчетами текущей половины циклического буфера для установленного канала. Внутри этой функции происходит пересчет модельки сигнала благодаря first_entry[CurDAC_Ch] = 0.</w:t>
+      </w:r>
+    </w:p>
+    <w:p>
+      <w:pPr>
+        <w:pStyle w:val="style0"/>
+      </w:pPr>
+      <w:r>
+        <w:rPr/>
+      </w:r>
+    </w:p>
+    <w:p>
+      <w:pPr>
+        <w:pStyle w:val="style0"/>
+      </w:pPr>
+      <w:r>
+        <w:rPr>
+          <w:lang w:val="ru-RU"/>
+        </w:rPr>
+        <w:t>sweep_control().</w:t>
+      </w:r>
+    </w:p>
+    <w:p>
+      <w:pPr>
+        <w:pStyle w:val="style0"/>
+      </w:pPr>
+      <w:r>
+        <w:rPr/>
+      </w:r>
+    </w:p>
+    <w:p>
+      <w:pPr>
+        <w:pStyle w:val="style0"/>
+      </w:pPr>
+      <w:r>
+        <w:rPr>
+          <w:lang w:val="ru-RU"/>
+        </w:rPr>
+        <w:t>Данная функция управляет качением частоты генерируемых сигналов. Следит за направлением изменения частоты, удерживает частоту в заданных рамках :-), и загружает в регистр частоты FREQ_REG новое, вычисленной, значение.</w:t>
+      </w:r>
+    </w:p>
+    <w:p>
+      <w:pPr>
+        <w:pStyle w:val="style0"/>
+      </w:pPr>
+      <w:r>
+        <w:rPr>
+          <w:lang w:val="ru-RU"/>
+        </w:rPr>
+        <w:t xml:space="preserve">Описание реализации потока </w:t>
+      </w:r>
+      <w:r>
+        <w:rPr>
+          <w:lang w:val="en-US"/>
+        </w:rPr>
+        <w:t>Polling button</w:t>
+      </w:r>
+      <w:r>
+        <w:rPr>
+          <w:lang w:val="ru-RU"/>
+        </w:rPr>
+        <w:t xml:space="preserve"> thread. </w:t>
+      </w:r>
+    </w:p>
+    <w:p>
+      <w:pPr>
+        <w:pStyle w:val="style0"/>
+      </w:pPr>
+      <w:r>
+        <w:rPr/>
+      </w:r>
+    </w:p>
+    <w:p>
+      <w:pPr>
+        <w:pStyle w:val="style0"/>
+      </w:pPr>
+      <w:r>
+        <w:rPr>
+          <w:lang w:val="ru-RU"/>
+        </w:rPr>
+        <w:t>Аппаратные ресурсы, задействованные в реализации:</w:t>
+      </w:r>
+    </w:p>
+    <w:p>
+      <w:pPr>
+        <w:pStyle w:val="style0"/>
+      </w:pPr>
+      <w:r>
+        <w:rPr/>
+        <w:t>GPIOC(7-9),  GPIOA(8-12)</w:t>
+      </w:r>
+      <w:r>
+        <w:rPr/>
+        <w:t>.</w:t>
+      </w:r>
+    </w:p>
+    <w:p>
+      <w:pPr>
+        <w:pStyle w:val="style0"/>
+      </w:pPr>
+      <w:r>
+        <w:rPr/>
+      </w:r>
+    </w:p>
+    <w:p>
+      <w:pPr>
+        <w:pStyle w:val="style0"/>
+      </w:pPr>
+      <w:r>
+        <w:rPr>
+          <w:lang w:val="ru-RU"/>
+        </w:rPr>
+        <w:t xml:space="preserve">Реализация потока содержит аппаратно зависимую часть и часть не зависящею от аппаратуры. Реализация представлена четырьмя файлами: .c  и .h для части зависящей от аппаратуры и .c  и .h для  части не зависящей от аппаратуры. </w:t>
+      </w:r>
+    </w:p>
+    <w:p>
+      <w:pPr>
+        <w:pStyle w:val="style0"/>
+      </w:pPr>
+      <w:r>
+        <w:rPr/>
+      </w:r>
+    </w:p>
+    <w:p>
+      <w:pPr>
+        <w:pStyle w:val="style0"/>
+      </w:pPr>
+      <w:r>
+        <w:rPr>
+          <w:lang w:val="ru-RU"/>
+        </w:rPr>
+        <w:t>Файлы реализации:</w:t>
+      </w:r>
+    </w:p>
+    <w:p>
+      <w:pPr>
+        <w:pStyle w:val="style0"/>
+      </w:pPr>
+      <w:r>
+        <w:rPr>
+          <w:lang w:val="ru-RU"/>
+        </w:rPr>
+        <w:t>PolBut</w:t>
+      </w:r>
+      <w:r>
+        <w:rPr>
+          <w:lang w:val="ru-RU"/>
+        </w:rPr>
+        <w:t xml:space="preserve">_Drv.h и </w:t>
+      </w:r>
+      <w:r>
+        <w:rPr>
+          <w:lang w:val="ru-RU"/>
+        </w:rPr>
+        <w:t>PolBut</w:t>
+      </w:r>
+      <w:r>
+        <w:rPr>
+          <w:lang w:val="ru-RU"/>
+        </w:rPr>
+        <w:t>_Drv.c</w:t>
+      </w:r>
+    </w:p>
+    <w:p>
+      <w:pPr>
+        <w:pStyle w:val="style0"/>
+      </w:pPr>
+      <w:r>
+        <w:rPr>
+          <w:lang w:val="ru-RU"/>
+        </w:rPr>
+        <w:t>PolBut</w:t>
+      </w:r>
+      <w:r>
+        <w:rPr>
+          <w:lang w:val="ru-RU"/>
+        </w:rPr>
+        <w:t xml:space="preserve">_Task.h и </w:t>
+      </w:r>
+      <w:r>
+        <w:rPr>
+          <w:lang w:val="ru-RU"/>
+        </w:rPr>
+        <w:t>PolBut</w:t>
+      </w:r>
+      <w:r>
+        <w:rPr>
+          <w:lang w:val="ru-RU"/>
+        </w:rPr>
+        <w:t>_Task.c</w:t>
+      </w:r>
+    </w:p>
+    <w:p>
+      <w:pPr>
+        <w:pStyle w:val="style0"/>
+      </w:pPr>
+      <w:r>
+        <w:rPr/>
+      </w:r>
+    </w:p>
+    <w:p>
+      <w:pPr>
+        <w:pStyle w:val="style0"/>
+      </w:pPr>
+      <w:r>
+        <w:rPr>
+          <w:lang w:val="ru-RU"/>
+        </w:rPr>
+        <w:t>Аппаратно-независимая часть.</w:t>
+      </w:r>
+    </w:p>
+    <w:p>
+      <w:pPr>
+        <w:pStyle w:val="style0"/>
+      </w:pPr>
+      <w:r>
+        <w:rPr/>
+      </w:r>
+    </w:p>
+    <w:p>
+      <w:pPr>
+        <w:pStyle w:val="style0"/>
+      </w:pPr>
+      <w:r>
+        <w:rPr>
+          <w:lang w:val="ru-RU"/>
+        </w:rPr>
+        <w:t>PolBut</w:t>
+      </w:r>
+      <w:r>
+        <w:rPr>
+          <w:lang w:val="ru-RU"/>
+        </w:rPr>
+        <w:t>_Task.h.</w:t>
+      </w:r>
+    </w:p>
+    <w:p>
+      <w:pPr>
+        <w:pStyle w:val="style0"/>
+      </w:pPr>
+      <w:r>
+        <w:rPr/>
+      </w:r>
+    </w:p>
+    <w:p>
+      <w:pPr>
+        <w:pStyle w:val="style0"/>
+      </w:pPr>
+      <w:r>
+        <w:rPr>
+          <w:lang w:val="ru-RU"/>
+        </w:rPr>
+        <w:t>PolBut</w:t>
+      </w:r>
+      <w:r>
+        <w:rPr>
+          <w:lang w:val="ru-RU"/>
+        </w:rPr>
+        <w:t>_Task.h содержит объявление функции потока vPBTask</w:t>
+      </w:r>
+      <w:r>
+        <w:rPr/>
+        <w:t>()</w:t>
+      </w:r>
+      <w:r>
+        <w:rPr>
+          <w:lang w:val="ru-RU"/>
+        </w:rPr>
+        <w:t xml:space="preserve">, которая необходима при создании потока в функции Create_OS_Objects() (main.c) </w:t>
+      </w:r>
+      <w:r>
+        <w:rPr>
+          <w:lang w:val="ru-RU"/>
+        </w:rPr>
+        <w:t>и Send_PolBut_Message() (отправка сообщения потоку Menu thread)</w:t>
+      </w:r>
+      <w:r>
+        <w:rPr>
+          <w:lang w:val="ru-RU"/>
+        </w:rPr>
+        <w:t>.</w:t>
+      </w:r>
+    </w:p>
+    <w:p>
+      <w:pPr>
+        <w:pStyle w:val="style0"/>
+      </w:pPr>
+      <w:r>
+        <w:rPr/>
+      </w:r>
+    </w:p>
+    <w:p>
+      <w:pPr>
+        <w:pStyle w:val="style0"/>
+      </w:pPr>
+      <w:r>
+        <w:rPr>
+          <w:lang w:val="ru-RU"/>
+        </w:rPr>
+        <w:t>PolBut</w:t>
+      </w:r>
+      <w:r>
+        <w:rPr>
+          <w:lang w:val="ru-RU"/>
+        </w:rPr>
+        <w:t>_Task.c.</w:t>
+      </w:r>
+    </w:p>
+    <w:p>
+      <w:pPr>
+        <w:pStyle w:val="style0"/>
+      </w:pPr>
+      <w:r>
+        <w:rPr/>
+      </w:r>
+    </w:p>
+    <w:p>
+      <w:pPr>
+        <w:pStyle w:val="style0"/>
+      </w:pPr>
+      <w:r>
+        <w:rPr>
+          <w:lang w:val="ru-RU"/>
+        </w:rPr>
+        <w:t>PolBut</w:t>
+      </w:r>
+      <w:r>
+        <w:rPr>
+          <w:lang w:val="ru-RU"/>
+        </w:rPr>
+        <w:t xml:space="preserve">_Task.c включает хедеры </w:t>
+      </w:r>
+      <w:r>
+        <w:rPr>
+          <w:lang w:val="ru-RU"/>
+        </w:rPr>
+        <w:t>PolBut</w:t>
+      </w:r>
+      <w:r>
+        <w:rPr/>
+        <w:t xml:space="preserve">_Task.h (определение функции </w:t>
+      </w:r>
+      <w:r>
+        <w:rPr>
+          <w:lang w:val="ru-RU"/>
+        </w:rPr>
+        <w:t>vPBTask</w:t>
+      </w:r>
+      <w:r>
+        <w:rPr/>
+        <w:t xml:space="preserve">() </w:t>
+      </w:r>
+      <w:r>
+        <w:rPr/>
+        <w:t xml:space="preserve">и </w:t>
+      </w:r>
+      <w:r>
+        <w:rPr>
+          <w:lang w:val="ru-RU"/>
+        </w:rPr>
+        <w:t>Send_PolBut_Message()</w:t>
+      </w:r>
+      <w:r>
+        <w:rPr/>
+        <w:t xml:space="preserve"> </w:t>
+      </w:r>
+      <w:r>
+        <w:rPr/>
+        <w:t xml:space="preserve">), </w:t>
+      </w:r>
+      <w:r>
+        <w:rPr>
+          <w:lang w:val="ru-RU"/>
+        </w:rPr>
+        <w:t>PolBut</w:t>
+      </w:r>
+      <w:r>
+        <w:rPr>
+          <w:lang w:val="ru-RU"/>
+        </w:rPr>
+        <w:t>_Drv.h (определение аппаратно-зависимых функций), CommonDefines.h (для взаимодействия с FreeRTOS).</w:t>
+      </w:r>
+    </w:p>
+    <w:p>
+      <w:pPr>
+        <w:pStyle w:val="style0"/>
+      </w:pPr>
+      <w:r>
+        <w:rPr>
+          <w:lang w:val="ru-RU"/>
+        </w:rPr>
+        <w:t xml:space="preserve"> </w:t>
+      </w:r>
+    </w:p>
+    <w:p>
+      <w:pPr>
+        <w:pStyle w:val="style0"/>
+      </w:pPr>
+      <w:r>
+        <w:rPr>
+          <w:lang w:val="ru-RU"/>
+        </w:rPr>
+        <w:t>PolBut</w:t>
+      </w:r>
+      <w:r>
+        <w:rPr>
+          <w:lang w:val="ru-RU"/>
+        </w:rPr>
+        <w:t>_Task.c содержит реализацию функцию vPBTask().</w:t>
+      </w:r>
+    </w:p>
+    <w:p>
+      <w:pPr>
+        <w:pStyle w:val="style0"/>
+      </w:pPr>
+      <w:r>
+        <w:rPr/>
+      </w:r>
+    </w:p>
+    <w:p>
+      <w:pPr>
+        <w:pStyle w:val="style0"/>
+      </w:pPr>
+      <w:r>
+        <w:rPr>
+          <w:lang w:val="ru-RU"/>
+        </w:rPr>
+        <w:t>vPBTask().</w:t>
+      </w:r>
+    </w:p>
+    <w:p>
+      <w:pPr>
+        <w:pStyle w:val="style0"/>
+      </w:pPr>
+      <w:r>
+        <w:rPr/>
+      </w:r>
+    </w:p>
+    <w:p>
+      <w:pPr>
+        <w:pStyle w:val="style0"/>
+      </w:pPr>
+      <w:r>
+        <w:rPr>
+          <w:lang w:val="ru-RU"/>
+        </w:rPr>
+        <w:t>Функция vPBTask() инициализирует аппаратуру, ответственную за работу опроса клавиатуры и становится в бесконечный цикл ожидания получения управления от FreeRTOS, посредством оператора while и вызова функций FreeRTOS xTaskGetTickCount() и vTaskDelayUntil(). После получения управления функция вызывает GetKeyPadState() для проверки, произошло ли какое-либо событие на клавиатуре и, если произошло, посылает сообщение потоку Menu thread, посредством вызова Send_PolBut_Message().</w:t>
+      </w:r>
+    </w:p>
+    <w:p>
+      <w:pPr>
+        <w:pStyle w:val="style0"/>
+      </w:pPr>
+      <w:r>
+        <w:rPr/>
+      </w:r>
+    </w:p>
+    <w:p>
+      <w:pPr>
+        <w:pStyle w:val="style0"/>
+      </w:pPr>
+      <w:r>
+        <w:rPr>
+          <w:lang w:val="ru-RU"/>
+        </w:rPr>
+        <w:t>Send_PolBut_Message().</w:t>
+      </w:r>
+    </w:p>
+    <w:p>
+      <w:pPr>
+        <w:pStyle w:val="style0"/>
+      </w:pPr>
+      <w:r>
+        <w:rPr>
+          <w:lang w:val="ru-RU"/>
+        </w:rPr>
+        <w:t>Формирует сообщение для посылки потоку Menu thread.</w:t>
+      </w:r>
+    </w:p>
+    <w:p>
+      <w:pPr>
+        <w:pStyle w:val="style0"/>
+      </w:pPr>
+      <w:r>
+        <w:rPr/>
+      </w:r>
+    </w:p>
+    <w:p>
+      <w:pPr>
+        <w:pStyle w:val="style0"/>
+      </w:pPr>
+      <w:r>
+        <w:rPr>
+          <w:lang w:val="ru-RU"/>
+        </w:rPr>
+        <w:t>Аппаратно-зависимая часть (“драйвер“).</w:t>
+      </w:r>
+    </w:p>
+    <w:p>
+      <w:pPr>
+        <w:pStyle w:val="style0"/>
+      </w:pPr>
+      <w:r>
+        <w:rPr/>
+      </w:r>
+    </w:p>
+    <w:p>
+      <w:pPr>
+        <w:pStyle w:val="style0"/>
+      </w:pPr>
+      <w:r>
+        <w:rPr>
+          <w:lang w:val="ru-RU"/>
+        </w:rPr>
+        <w:t>PolBut</w:t>
+      </w:r>
+      <w:r>
+        <w:rPr>
+          <w:lang w:val="ru-RU"/>
+        </w:rPr>
+        <w:t>_Drv .h.</w:t>
+      </w:r>
+    </w:p>
+    <w:p>
+      <w:pPr>
+        <w:pStyle w:val="style0"/>
+      </w:pPr>
+      <w:r>
+        <w:rPr/>
+      </w:r>
+    </w:p>
+    <w:p>
+      <w:pPr>
+        <w:pStyle w:val="style0"/>
+      </w:pPr>
+      <w:r>
+        <w:rPr>
+          <w:lang w:val="ru-RU"/>
+        </w:rPr>
+        <w:t>PolBut</w:t>
+      </w:r>
+      <w:r>
+        <w:rPr>
+          <w:lang w:val="ru-RU"/>
+        </w:rPr>
+        <w:t xml:space="preserve">_Drv .h  включает </w:t>
+      </w:r>
+      <w:r>
+        <w:rPr>
+          <w:lang w:val="ru-RU"/>
+        </w:rPr>
+        <w:t>определение структуры sKeyMesg и sButtonDescr и определение функций InitPad_Task(), GetKeyPadState(), initGPIO_Pads(), GetSst_Key(), Key_State_machine() и выделение памяти под массив sButtonDescr[8]</w:t>
+      </w:r>
+      <w:r>
+        <w:rPr>
+          <w:lang w:val="ru-RU"/>
+        </w:rPr>
+        <w:t>.</w:t>
+      </w:r>
+    </w:p>
+    <w:p>
+      <w:pPr>
+        <w:pStyle w:val="style0"/>
+      </w:pPr>
+      <w:r>
+        <w:rPr/>
+      </w:r>
+    </w:p>
+    <w:p>
+      <w:pPr>
+        <w:pStyle w:val="style0"/>
+      </w:pPr>
+      <w:r>
+        <w:rPr>
+          <w:lang w:val="ru-RU"/>
+        </w:rPr>
+        <w:t>PolBut</w:t>
+      </w:r>
+      <w:r>
+        <w:rPr>
+          <w:lang w:val="ru-RU"/>
+        </w:rPr>
+        <w:t>_Drv.c</w:t>
+      </w:r>
+    </w:p>
+    <w:p>
+      <w:pPr>
+        <w:pStyle w:val="style0"/>
+      </w:pPr>
+      <w:r>
+        <w:rPr/>
+      </w:r>
+    </w:p>
+    <w:p>
+      <w:pPr>
+        <w:pStyle w:val="style0"/>
+      </w:pPr>
+      <w:r>
+        <w:rPr>
+          <w:lang w:val="ru-RU"/>
+        </w:rPr>
+        <w:t>PolBut</w:t>
+      </w:r>
+      <w:r>
+        <w:rPr>
+          <w:lang w:val="ru-RU"/>
+        </w:rPr>
+        <w:t xml:space="preserve">_Drv.c включает хедер </w:t>
+      </w:r>
+      <w:r>
+        <w:rPr>
+          <w:lang w:val="ru-RU"/>
+        </w:rPr>
+        <w:t>PolBut</w:t>
+      </w:r>
+      <w:r>
+        <w:rPr/>
+        <w:t>_Drv.h (</w:t>
+      </w:r>
+      <w:r>
+        <w:rPr>
+          <w:lang w:val="ru-RU"/>
+        </w:rPr>
+        <w:t>определение аппаратно-зависимых функций</w:t>
+      </w:r>
+      <w:r>
+        <w:rPr/>
+        <w:t>).</w:t>
+      </w:r>
+    </w:p>
+    <w:p>
+      <w:pPr>
+        <w:pStyle w:val="style0"/>
+      </w:pPr>
+      <w:r>
+        <w:rPr/>
+      </w:r>
+    </w:p>
+    <w:p>
+      <w:pPr>
+        <w:pStyle w:val="style0"/>
+      </w:pPr>
+      <w:r>
+        <w:rPr>
+          <w:lang w:val="ru-RU"/>
+        </w:rPr>
+        <w:t>PolBut_Drv.c реализует InitPad_Task(), GetKeyPadState(), initGPIO_Pads(), GetSst_Key() и Key_State_machine().</w:t>
+      </w:r>
+    </w:p>
+    <w:p>
+      <w:pPr>
+        <w:pStyle w:val="style0"/>
+      </w:pPr>
+      <w:r>
+        <w:rPr/>
+      </w:r>
+    </w:p>
+    <w:p>
+      <w:pPr>
+        <w:pStyle w:val="style0"/>
+      </w:pPr>
+      <w:r>
+        <w:rPr>
+          <w:lang w:val="ru-RU"/>
+        </w:rPr>
+        <w:t>InitPad_Task().</w:t>
+      </w:r>
+    </w:p>
+    <w:p>
+      <w:pPr>
+        <w:pStyle w:val="style0"/>
+      </w:pPr>
+      <w:r>
+        <w:rPr>
+          <w:lang w:val="ru-RU"/>
+        </w:rPr>
+        <w:t>Вызывает initGPIO_Pads() и заполняет поля структур массива ButtonDescr_K[].</w:t>
+      </w:r>
+    </w:p>
+    <w:p>
+      <w:pPr>
+        <w:pStyle w:val="style0"/>
+      </w:pPr>
+      <w:r>
+        <w:rPr/>
+      </w:r>
+    </w:p>
+    <w:p>
+      <w:pPr>
+        <w:pStyle w:val="style0"/>
+      </w:pPr>
+      <w:r>
+        <w:rPr>
+          <w:lang w:val="ru-RU"/>
+        </w:rPr>
+        <w:t>initGPIO_Pads().</w:t>
+      </w:r>
+    </w:p>
+    <w:p>
+      <w:pPr>
+        <w:pStyle w:val="style0"/>
+      </w:pPr>
+      <w:r>
+        <w:rPr>
+          <w:lang w:val="ru-RU"/>
+        </w:rPr>
+        <w:t>Настраивает аппаратуру, связанную с опросом клавиатуры.</w:t>
+      </w:r>
+    </w:p>
+    <w:p>
+      <w:pPr>
+        <w:pStyle w:val="style0"/>
+      </w:pPr>
+      <w:r>
+        <w:rPr/>
+      </w:r>
+    </w:p>
+    <w:p>
+      <w:pPr>
+        <w:pStyle w:val="style0"/>
+      </w:pPr>
+      <w:r>
+        <w:rPr>
+          <w:lang w:val="ru-RU"/>
+        </w:rPr>
+        <w:t>GetKeyPadState().</w:t>
+      </w:r>
+    </w:p>
+    <w:p>
+      <w:pPr>
+        <w:pStyle w:val="style0"/>
+      </w:pPr>
+      <w:r>
+        <w:rPr>
+          <w:lang w:val="ru-RU"/>
+        </w:rPr>
+        <w:t>Вызывает функцию GetSst_Key() для проверки состояния на линиях ввода/вывода и, если нажата только ОДНА кнопка, вызывает для всех восьми кнопок функцию Key_State_machine(), которая следит за их состоянием.</w:t>
+      </w:r>
+    </w:p>
+    <w:p>
+      <w:pPr>
+        <w:pStyle w:val="style0"/>
+      </w:pPr>
+      <w:r>
+        <w:rPr/>
+      </w:r>
+    </w:p>
+    <w:p>
+      <w:pPr>
+        <w:pStyle w:val="style0"/>
+      </w:pPr>
+      <w:r>
+        <w:rPr>
+          <w:lang w:val="ru-RU"/>
+        </w:rPr>
+        <w:t>GetSst_Key().</w:t>
+      </w:r>
+    </w:p>
+    <w:p>
+      <w:pPr>
+        <w:pStyle w:val="style0"/>
+      </w:pPr>
+      <w:r>
+        <w:rPr>
+          <w:lang w:val="ru-RU"/>
+        </w:rPr>
+        <w:t>Проверяет состояние линий ввода/вывода.</w:t>
+      </w:r>
+    </w:p>
+    <w:p>
+      <w:pPr>
+        <w:pStyle w:val="style0"/>
+      </w:pPr>
+      <w:r>
+        <w:rPr/>
+      </w:r>
+    </w:p>
+    <w:p>
+      <w:pPr>
+        <w:pStyle w:val="style0"/>
+      </w:pPr>
+      <w:r>
+        <w:rPr>
+          <w:lang w:val="ru-RU"/>
+        </w:rPr>
+        <w:t>Key_State_machine().</w:t>
+      </w:r>
+    </w:p>
+    <w:p>
+      <w:pPr>
+        <w:pStyle w:val="style0"/>
+      </w:pPr>
+      <w:r>
+        <w:rPr>
+          <w:lang w:val="ru-RU"/>
+        </w:rPr>
+        <w:t>Реализует state-machine для опроса кнопок. Следит за состоянием кнопки (нажата, отжата и зажата).</w:t>
+      </w:r>
+    </w:p>
+    <w:p>
+      <w:pPr>
+        <w:pStyle w:val="style0"/>
+      </w:pPr>
+      <w:r>
+        <w:rPr/>
+      </w:r>
+    </w:p>
+    <w:p>
+      <w:pPr>
+        <w:pStyle w:val="style0"/>
+      </w:pPr>
+      <w:r>
+        <w:rPr/>
+      </w:r>
+    </w:p>
+    <w:p>
+      <w:pPr>
+        <w:pStyle w:val="style0"/>
+        <w:jc w:val="right"/>
+      </w:pPr>
+      <w:r>
+        <w:rPr>
+          <w:lang w:val="ru-RU"/>
+        </w:rPr>
+        <w:t>Таблица распределения куч</w:t>
+      </w:r>
+      <w:r>
+        <w:rPr>
+          <w:lang w:val="ru-RU"/>
+        </w:rPr>
+        <w:t xml:space="preserve">и </w:t>
+      </w:r>
+      <w:r>
+        <w:rPr>
+          <w:lang w:val="ru-RU"/>
+        </w:rPr>
+        <w:t>под</w:t>
+      </w:r>
+      <w:r>
+        <w:rPr>
+          <w:lang w:val="ru-RU"/>
+        </w:rPr>
+        <w:t xml:space="preserve"> стек</w:t>
+      </w:r>
+      <w:r>
+        <w:rPr>
+          <w:lang w:val="ru-RU"/>
+        </w:rPr>
+        <w:t>и</w:t>
+      </w:r>
+      <w:r>
+        <w:rPr>
+          <w:lang w:val="ru-RU"/>
+        </w:rPr>
+        <w:t xml:space="preserve"> потоков </w:t>
+      </w:r>
+    </w:p>
+    <w:tbl>
+      <w:tblPr>
+        <w:tblW w:type="dxa" w:w="9972"/>
+        <w:jc w:val="left"/>
+        <w:tblInd w:type="dxa" w:w="55"/>
+        <w:tblBorders>
+          <w:top w:color="000000" w:space="0" w:sz="2" w:val="single"/>
+          <w:left w:color="000000" w:space="0" w:sz="2" w:val="single"/>
+          <w:bottom w:color="000000" w:space="0" w:sz="2" w:val="single"/>
+          <w:insideH w:color="000000" w:space="0" w:sz="2" w:val="single"/>
+          <w:right w:val="none"/>
+          <w:insideV w:val="none"/>
+        </w:tblBorders>
+        <w:tblCellMar>
+          <w:top w:type="dxa" w:w="55"/>
+          <w:left w:type="dxa" w:w="54"/>
+          <w:bottom w:type="dxa" w:w="55"/>
+          <w:right w:type="dxa" w:w="55"/>
+        </w:tblCellMar>
+      </w:tblPr>
+      <w:tblGrid>
+        <w:gridCol w:w="4986"/>
+        <w:gridCol w:w="4986"/>
+      </w:tblGrid>
+      <w:tr>
+        <w:trPr>
+          <w:cantSplit w:val="false"/>
+        </w:trPr>
+        <w:tc>
+          <w:tcPr>
+            <w:tcW w:type="dxa" w:w="4986"/>
+            <w:tcBorders>
+              <w:top w:color="000000" w:space="0" w:sz="2" w:val="single"/>
+              <w:left w:color="000000" w:space="0" w:sz="2" w:val="single"/>
+              <w:bottom w:color="000000" w:space="0" w:sz="2" w:val="single"/>
+              <w:right w:val="none"/>
+            </w:tcBorders>
+            <w:shd w:fill="auto" w:val="clear"/>
+            <w:tcMar>
+              <w:left w:type="dxa" w:w="54"/>
+            </w:tcMar>
+          </w:tcPr>
+          <w:p>
+            <w:pPr>
+              <w:pStyle w:val="style22"/>
+              <w:jc w:val="center"/>
+            </w:pPr>
+            <w:r>
+              <w:rPr/>
+              <w:t>Имя потока</w:t>
+            </w:r>
+          </w:p>
+        </w:tc>
+        <w:tc>
+          <w:tcPr>
+            <w:tcW w:type="dxa" w:w="4986"/>
+            <w:tcBorders>
+              <w:top w:color="000000" w:space="0" w:sz="2" w:val="single"/>
+              <w:left w:color="000000" w:space="0" w:sz="2" w:val="single"/>
+              <w:bottom w:color="000000" w:space="0" w:sz="2" w:val="single"/>
+              <w:right w:color="000000" w:space="0" w:sz="2" w:val="single"/>
+            </w:tcBorders>
+            <w:shd w:fill="auto" w:val="clear"/>
+            <w:tcMar>
+              <w:left w:type="dxa" w:w="54"/>
+            </w:tcMar>
+          </w:tcPr>
+          <w:p>
+            <w:pPr>
+              <w:pStyle w:val="style22"/>
+              <w:jc w:val="center"/>
+            </w:pPr>
+            <w:r>
+              <w:rPr/>
+              <w:t>Размер стека (в байтах)</w:t>
+            </w:r>
+          </w:p>
+        </w:tc>
+      </w:tr>
+      <w:tr>
+        <w:trPr>
+          <w:cantSplit w:val="false"/>
+        </w:trPr>
+        <w:tc>
+          <w:tcPr>
+            <w:tcW w:type="dxa" w:w="4986"/>
+            <w:tcBorders>
+              <w:top w:val="none"/>
+              <w:left w:color="000000" w:space="0" w:sz="2" w:val="single"/>
+              <w:bottom w:color="000000" w:space="0" w:sz="2" w:val="single"/>
+              <w:right w:val="none"/>
+            </w:tcBorders>
+            <w:shd w:fill="auto" w:val="clear"/>
+            <w:tcMar>
+              <w:left w:type="dxa" w:w="54"/>
+            </w:tcMar>
+          </w:tcPr>
+          <w:p>
+            <w:pPr>
+              <w:pStyle w:val="style0"/>
+              <w:jc w:val="center"/>
+            </w:pPr>
+            <w:r>
+              <w:rPr>
+                <w:lang w:val="ru-RU"/>
+              </w:rPr>
+              <w:t>PBTask</w:t>
+            </w:r>
+          </w:p>
+        </w:tc>
+        <w:tc>
+          <w:tcPr>
+            <w:tcW w:type="dxa" w:w="4986"/>
+            <w:tcBorders>
+              <w:top w:val="none"/>
+              <w:left w:color="000000" w:space="0" w:sz="2" w:val="single"/>
+              <w:bottom w:color="000000" w:space="0" w:sz="2" w:val="single"/>
+              <w:right w:color="000000" w:space="0" w:sz="2" w:val="single"/>
+            </w:tcBorders>
+            <w:shd w:fill="auto" w:val="clear"/>
+            <w:tcMar>
+              <w:left w:type="dxa" w:w="54"/>
+            </w:tcMar>
+          </w:tcPr>
+          <w:p>
+            <w:pPr>
+              <w:pStyle w:val="style22"/>
+              <w:jc w:val="center"/>
+            </w:pPr>
+            <w:r>
+              <w:rPr/>
+              <w:t>256*4</w:t>
+            </w:r>
+          </w:p>
+        </w:tc>
+      </w:tr>
+      <w:tr>
+        <w:trPr>
+          <w:cantSplit w:val="false"/>
+        </w:trPr>
+        <w:tc>
+          <w:tcPr>
+            <w:tcW w:type="dxa" w:w="4986"/>
+            <w:tcBorders>
+              <w:top w:val="none"/>
+              <w:left w:color="000000" w:space="0" w:sz="2" w:val="single"/>
+              <w:bottom w:color="000000" w:space="0" w:sz="2" w:val="single"/>
+              <w:right w:val="none"/>
+            </w:tcBorders>
+            <w:shd w:fill="auto" w:val="clear"/>
+            <w:tcMar>
+              <w:left w:type="dxa" w:w="54"/>
+            </w:tcMar>
+          </w:tcPr>
+          <w:p>
+            <w:pPr>
+              <w:pStyle w:val="style0"/>
+              <w:jc w:val="center"/>
+            </w:pPr>
+            <w:r>
+              <w:rPr>
+                <w:lang w:val="ru-RU"/>
+              </w:rPr>
+              <w:t>MTask</w:t>
+            </w:r>
+          </w:p>
+        </w:tc>
+        <w:tc>
+          <w:tcPr>
+            <w:tcW w:type="dxa" w:w="4986"/>
+            <w:tcBorders>
+              <w:top w:val="none"/>
+              <w:left w:color="000000" w:space="0" w:sz="2" w:val="single"/>
+              <w:bottom w:color="000000" w:space="0" w:sz="2" w:val="single"/>
+              <w:right w:color="000000" w:space="0" w:sz="2" w:val="single"/>
+            </w:tcBorders>
+            <w:shd w:fill="auto" w:val="clear"/>
+            <w:tcMar>
+              <w:left w:type="dxa" w:w="54"/>
+            </w:tcMar>
+          </w:tcPr>
+          <w:p>
+            <w:pPr>
+              <w:pStyle w:val="style22"/>
+              <w:jc w:val="center"/>
+            </w:pPr>
+            <w:r>
+              <w:rPr/>
+              <w:t>800*4</w:t>
+            </w:r>
+          </w:p>
+        </w:tc>
+      </w:tr>
+      <w:tr>
+        <w:trPr>
+          <w:cantSplit w:val="false"/>
+        </w:trPr>
+        <w:tc>
+          <w:tcPr>
+            <w:tcW w:type="dxa" w:w="4986"/>
+            <w:tcBorders>
+              <w:top w:val="none"/>
+              <w:left w:color="000000" w:space="0" w:sz="2" w:val="single"/>
+              <w:bottom w:color="000000" w:space="0" w:sz="2" w:val="single"/>
+              <w:right w:val="none"/>
+            </w:tcBorders>
+            <w:shd w:fill="auto" w:val="clear"/>
+            <w:tcMar>
+              <w:left w:type="dxa" w:w="54"/>
+            </w:tcMar>
+          </w:tcPr>
+          <w:p>
+            <w:pPr>
+              <w:pStyle w:val="style0"/>
+              <w:jc w:val="center"/>
+            </w:pPr>
+            <w:r>
+              <w:rPr>
+                <w:lang w:val="ru-RU"/>
+              </w:rPr>
+              <w:t>LCDTask</w:t>
+            </w:r>
+          </w:p>
+        </w:tc>
+        <w:tc>
+          <w:tcPr>
+            <w:tcW w:type="dxa" w:w="4986"/>
+            <w:tcBorders>
+              <w:top w:val="none"/>
+              <w:left w:color="000000" w:space="0" w:sz="2" w:val="single"/>
+              <w:bottom w:color="000000" w:space="0" w:sz="2" w:val="single"/>
+              <w:right w:color="000000" w:space="0" w:sz="2" w:val="single"/>
+            </w:tcBorders>
+            <w:shd w:fill="auto" w:val="clear"/>
+            <w:tcMar>
+              <w:left w:type="dxa" w:w="54"/>
+            </w:tcMar>
+          </w:tcPr>
+          <w:p>
+            <w:pPr>
+              <w:pStyle w:val="style22"/>
+              <w:jc w:val="center"/>
+            </w:pPr>
+            <w:r>
+              <w:rPr/>
+              <w:t>256*4</w:t>
+            </w:r>
+          </w:p>
+        </w:tc>
+      </w:tr>
+      <w:tr>
+        <w:trPr>
+          <w:cantSplit w:val="false"/>
+        </w:trPr>
+        <w:tc>
+          <w:tcPr>
+            <w:tcW w:type="dxa" w:w="4986"/>
+            <w:tcBorders>
+              <w:top w:val="none"/>
+              <w:left w:color="000000" w:space="0" w:sz="2" w:val="single"/>
+              <w:bottom w:color="000000" w:space="0" w:sz="2" w:val="single"/>
+              <w:right w:val="none"/>
+            </w:tcBorders>
+            <w:shd w:fill="auto" w:val="clear"/>
+            <w:tcMar>
+              <w:left w:type="dxa" w:w="54"/>
+            </w:tcMar>
+          </w:tcPr>
+          <w:p>
+            <w:pPr>
+              <w:pStyle w:val="style0"/>
+              <w:jc w:val="center"/>
+            </w:pPr>
+            <w:r>
+              <w:rPr>
+                <w:lang w:val="ru-RU"/>
+              </w:rPr>
+              <w:t>OscTask</w:t>
+            </w:r>
+          </w:p>
+        </w:tc>
+        <w:tc>
+          <w:tcPr>
+            <w:tcW w:type="dxa" w:w="4986"/>
+            <w:tcBorders>
+              <w:top w:val="none"/>
+              <w:left w:color="000000" w:space="0" w:sz="2" w:val="single"/>
+              <w:bottom w:color="000000" w:space="0" w:sz="2" w:val="single"/>
+              <w:right w:color="000000" w:space="0" w:sz="2" w:val="single"/>
+            </w:tcBorders>
+            <w:shd w:fill="auto" w:val="clear"/>
+            <w:tcMar>
+              <w:left w:type="dxa" w:w="54"/>
+            </w:tcMar>
+          </w:tcPr>
+          <w:p>
+            <w:pPr>
+              <w:pStyle w:val="style22"/>
+              <w:jc w:val="center"/>
+            </w:pPr>
+            <w:r>
+              <w:rPr/>
+              <w:t>512*4</w:t>
+            </w:r>
+          </w:p>
+        </w:tc>
+      </w:tr>
+      <w:tr>
+        <w:trPr>
+          <w:cantSplit w:val="false"/>
+        </w:trPr>
+        <w:tc>
+          <w:tcPr>
+            <w:tcW w:type="dxa" w:w="4986"/>
+            <w:tcBorders>
+              <w:top w:val="none"/>
+              <w:left w:color="000000" w:space="0" w:sz="2" w:val="single"/>
+              <w:bottom w:color="000000" w:space="0" w:sz="2" w:val="single"/>
+              <w:right w:val="none"/>
+            </w:tcBorders>
+            <w:shd w:fill="auto" w:val="clear"/>
+            <w:tcMar>
+              <w:left w:type="dxa" w:w="54"/>
+            </w:tcMar>
+          </w:tcPr>
+          <w:p>
+            <w:pPr>
+              <w:pStyle w:val="style0"/>
+              <w:jc w:val="center"/>
+            </w:pPr>
+            <w:r>
+              <w:rPr>
+                <w:lang w:val="ru-RU"/>
+              </w:rPr>
+              <w:t>CalcTask</w:t>
+            </w:r>
+          </w:p>
+        </w:tc>
+        <w:tc>
+          <w:tcPr>
+            <w:tcW w:type="dxa" w:w="4986"/>
+            <w:tcBorders>
+              <w:top w:val="none"/>
+              <w:left w:color="000000" w:space="0" w:sz="2" w:val="single"/>
+              <w:bottom w:color="000000" w:space="0" w:sz="2" w:val="single"/>
+              <w:right w:color="000000" w:space="0" w:sz="2" w:val="single"/>
+            </w:tcBorders>
+            <w:shd w:fill="auto" w:val="clear"/>
+            <w:tcMar>
+              <w:left w:type="dxa" w:w="54"/>
+            </w:tcMar>
+          </w:tcPr>
+          <w:p>
+            <w:pPr>
+              <w:pStyle w:val="style22"/>
+              <w:jc w:val="center"/>
+            </w:pPr>
+            <w:r>
+              <w:rPr/>
+              <w:t>256*4</w:t>
+            </w:r>
+          </w:p>
+        </w:tc>
+      </w:tr>
+      <w:tr>
+        <w:trPr>
+          <w:cantSplit w:val="false"/>
+        </w:trPr>
+        <w:tc>
+          <w:tcPr>
+            <w:tcW w:type="dxa" w:w="4986"/>
+            <w:tcBorders>
+              <w:top w:val="none"/>
+              <w:left w:color="000000" w:space="0" w:sz="2" w:val="single"/>
+              <w:bottom w:color="000000" w:space="0" w:sz="2" w:val="single"/>
+              <w:right w:val="none"/>
+            </w:tcBorders>
+            <w:shd w:fill="auto" w:val="clear"/>
+            <w:tcMar>
+              <w:left w:type="dxa" w:w="54"/>
+            </w:tcMar>
+          </w:tcPr>
+          <w:p>
+            <w:pPr>
+              <w:pStyle w:val="style0"/>
+              <w:jc w:val="center"/>
+            </w:pPr>
+            <w:r>
+              <w:rPr>
+                <w:lang w:val="ru-RU"/>
+              </w:rPr>
+              <w:t>SDTask</w:t>
+            </w:r>
+          </w:p>
+        </w:tc>
+        <w:tc>
+          <w:tcPr>
+            <w:tcW w:type="dxa" w:w="4986"/>
+            <w:tcBorders>
+              <w:top w:val="none"/>
+              <w:left w:color="000000" w:space="0" w:sz="2" w:val="single"/>
+              <w:bottom w:color="000000" w:space="0" w:sz="2" w:val="single"/>
+              <w:right w:color="000000" w:space="0" w:sz="2" w:val="single"/>
+            </w:tcBorders>
+            <w:shd w:fill="auto" w:val="clear"/>
+            <w:tcMar>
+              <w:left w:type="dxa" w:w="54"/>
+            </w:tcMar>
+          </w:tcPr>
+          <w:p>
+            <w:pPr>
+              <w:pStyle w:val="style22"/>
+              <w:jc w:val="center"/>
+            </w:pPr>
+            <w:r>
+              <w:rPr/>
+              <w:t>256*4</w:t>
+            </w:r>
+          </w:p>
+        </w:tc>
+      </w:tr>
+      <w:tr>
+        <w:trPr>
+          <w:cantSplit w:val="false"/>
+        </w:trPr>
+        <w:tc>
+          <w:tcPr>
+            <w:tcW w:type="dxa" w:w="4986"/>
+            <w:tcBorders>
+              <w:top w:val="none"/>
+              <w:left w:color="000000" w:space="0" w:sz="2" w:val="single"/>
+              <w:bottom w:color="000000" w:space="0" w:sz="2" w:val="single"/>
+              <w:right w:val="none"/>
+            </w:tcBorders>
+            <w:shd w:fill="auto" w:val="clear"/>
+            <w:tcMar>
+              <w:left w:type="dxa" w:w="54"/>
+            </w:tcMar>
+          </w:tcPr>
+          <w:p>
+            <w:pPr>
+              <w:pStyle w:val="style0"/>
+              <w:jc w:val="center"/>
+            </w:pPr>
+            <w:r>
+              <w:rPr>
+                <w:lang w:val="ru-RU"/>
+              </w:rPr>
+              <w:t>MeasTask</w:t>
+            </w:r>
+          </w:p>
+        </w:tc>
+        <w:tc>
+          <w:tcPr>
+            <w:tcW w:type="dxa" w:w="4986"/>
+            <w:tcBorders>
+              <w:top w:val="none"/>
+              <w:left w:color="000000" w:space="0" w:sz="2" w:val="single"/>
+              <w:bottom w:color="000000" w:space="0" w:sz="2" w:val="single"/>
+              <w:right w:color="000000" w:space="0" w:sz="2" w:val="single"/>
+            </w:tcBorders>
+            <w:shd w:fill="auto" w:val="clear"/>
+            <w:tcMar>
+              <w:left w:type="dxa" w:w="54"/>
+            </w:tcMar>
+          </w:tcPr>
+          <w:p>
+            <w:pPr>
+              <w:pStyle w:val="style22"/>
+              <w:jc w:val="center"/>
+            </w:pPr>
+            <w:r>
+              <w:rPr/>
+              <w:t>256*4</w:t>
+            </w:r>
+          </w:p>
+        </w:tc>
+      </w:tr>
+      <w:tr>
+        <w:trPr>
+          <w:cantSplit w:val="false"/>
+        </w:trPr>
+        <w:tc>
+          <w:tcPr>
+            <w:tcW w:type="dxa" w:w="9972"/>
+            <w:gridSpan w:val="2"/>
+            <w:tcBorders>
+              <w:top w:val="none"/>
+              <w:left w:color="000000" w:space="0" w:sz="2" w:val="single"/>
+              <w:bottom w:color="000000" w:space="0" w:sz="2" w:val="single"/>
+              <w:right w:color="000000" w:space="0" w:sz="2" w:val="single"/>
+            </w:tcBorders>
+            <w:shd w:fill="auto" w:val="clear"/>
+            <w:tcMar>
+              <w:left w:type="dxa" w:w="54"/>
+            </w:tcMar>
+          </w:tcPr>
+          <w:p>
+            <w:pPr>
+              <w:pStyle w:val="style0"/>
+              <w:jc w:val="right"/>
+            </w:pPr>
+            <w:r>
+              <w:rPr>
+                <w:lang w:bidi="hi-IN" w:eastAsia="zh-CN" w:val="ru-RU"/>
+              </w:rPr>
+              <w:t>Общее потребление памяти: 10368 байт</w:t>
+            </w:r>
+          </w:p>
+        </w:tc>
+      </w:tr>
+    </w:tbl>
+    <w:p>
+      <w:pPr>
+        <w:pStyle w:val="style0"/>
+      </w:pPr>
+      <w:r>
+        <w:rPr/>
+      </w:r>
+    </w:p>
+    <w:p>
+      <w:pPr>
+        <w:pStyle w:val="style0"/>
+      </w:pPr>
+      <w:r>
+        <w:rPr/>
+      </w:r>
+    </w:p>
+    <w:p>
+      <w:pPr>
+        <w:pStyle w:val="style0"/>
+        <w:jc w:val="right"/>
+      </w:pPr>
+      <w:r>
+        <w:rPr>
+          <w:lang w:val="ru-RU"/>
+        </w:rPr>
+        <w:t xml:space="preserve">Таблица распределения </w:t>
+      </w:r>
+      <w:r>
+        <w:rPr>
+          <w:lang w:val="ru-RU"/>
+        </w:rPr>
+        <w:t>памяти под</w:t>
+      </w:r>
+      <w:r>
+        <w:rPr>
+          <w:lang w:val="ru-RU"/>
+        </w:rPr>
+        <w:t xml:space="preserve"> </w:t>
+      </w:r>
+      <w:r>
+        <w:rPr>
+          <w:lang w:val="ru-RU"/>
+        </w:rPr>
+        <w:t xml:space="preserve">глобальные переменные </w:t>
+      </w:r>
+    </w:p>
+    <w:tbl>
+      <w:tblPr>
+        <w:tblW w:type="dxa" w:w="9972"/>
+        <w:jc w:val="left"/>
+        <w:tblInd w:type="dxa" w:w="55"/>
+        <w:tblBorders>
+          <w:top w:color="000000" w:space="0" w:sz="2" w:val="single"/>
+          <w:left w:color="000000" w:space="0" w:sz="2" w:val="single"/>
+          <w:bottom w:color="000000" w:space="0" w:sz="2" w:val="single"/>
+          <w:insideH w:color="000000" w:space="0" w:sz="2" w:val="single"/>
+          <w:right w:val="none"/>
+          <w:insideV w:val="none"/>
+        </w:tblBorders>
+        <w:tblCellMar>
+          <w:top w:type="dxa" w:w="55"/>
+          <w:left w:type="dxa" w:w="54"/>
+          <w:bottom w:type="dxa" w:w="55"/>
+          <w:right w:type="dxa" w:w="55"/>
+        </w:tblCellMar>
+      </w:tblPr>
+      <w:tblGrid>
+        <w:gridCol w:w="4986"/>
+        <w:gridCol w:w="4986"/>
+      </w:tblGrid>
+      <w:tr>
+        <w:trPr>
+          <w:cantSplit w:val="false"/>
+        </w:trPr>
+        <w:tc>
+          <w:tcPr>
+            <w:tcW w:type="dxa" w:w="4986"/>
+            <w:tcBorders>
+              <w:top w:color="000000" w:space="0" w:sz="2" w:val="single"/>
+              <w:left w:color="000000" w:space="0" w:sz="2" w:val="single"/>
+              <w:bottom w:color="000000" w:space="0" w:sz="2" w:val="single"/>
+              <w:right w:val="none"/>
+            </w:tcBorders>
+            <w:shd w:fill="auto" w:val="clear"/>
+            <w:tcMar>
+              <w:left w:type="dxa" w:w="54"/>
+            </w:tcMar>
+          </w:tcPr>
+          <w:p>
+            <w:pPr>
+              <w:pStyle w:val="style0"/>
+              <w:jc w:val="center"/>
+            </w:pPr>
+            <w:r>
+              <w:rPr>
+                <w:lang w:val="ru-RU"/>
+              </w:rPr>
+              <w:t>Тип и имя переменой</w:t>
+            </w:r>
+          </w:p>
+        </w:tc>
+        <w:tc>
+          <w:tcPr>
+            <w:tcW w:type="dxa" w:w="4986"/>
+            <w:tcBorders>
+              <w:top w:color="000000" w:space="0" w:sz="2" w:val="single"/>
+              <w:left w:color="000000" w:space="0" w:sz="2" w:val="single"/>
+              <w:bottom w:color="000000" w:space="0" w:sz="2" w:val="single"/>
+              <w:right w:color="000000" w:space="0" w:sz="2" w:val="single"/>
+            </w:tcBorders>
+            <w:shd w:fill="auto" w:val="clear"/>
+            <w:tcMar>
+              <w:left w:type="dxa" w:w="54"/>
+            </w:tcMar>
+          </w:tcPr>
+          <w:p>
+            <w:pPr>
+              <w:pStyle w:val="style22"/>
+              <w:jc w:val="center"/>
+            </w:pPr>
+            <w:r>
+              <w:rPr/>
+              <w:t>Размер (в байтах)</w:t>
+            </w:r>
+          </w:p>
+        </w:tc>
+      </w:tr>
+      <w:tr>
+        <w:trPr>
+          <w:cantSplit w:val="false"/>
+        </w:trPr>
+        <w:tc>
+          <w:tcPr>
+            <w:tcW w:type="dxa" w:w="4986"/>
+            <w:tcBorders>
+              <w:top w:val="none"/>
+              <w:left w:color="000000" w:space="0" w:sz="2" w:val="single"/>
+              <w:bottom w:color="000000" w:space="0" w:sz="2" w:val="single"/>
+              <w:right w:val="none"/>
+            </w:tcBorders>
+            <w:shd w:fill="auto" w:val="clear"/>
+            <w:tcMar>
+              <w:left w:type="dxa" w:w="54"/>
+            </w:tcMar>
+          </w:tcPr>
+          <w:p>
+            <w:pPr>
+              <w:pStyle w:val="style0"/>
+              <w:jc w:val="center"/>
+            </w:pPr>
+            <w:r>
+              <w:rPr>
+                <w:lang w:val="ru-RU"/>
+              </w:rPr>
+              <w:t>sChannel Channel[2]</w:t>
+            </w:r>
+          </w:p>
+        </w:tc>
+        <w:tc>
+          <w:tcPr>
+            <w:tcW w:type="dxa" w:w="4986"/>
+            <w:tcBorders>
+              <w:top w:val="none"/>
+              <w:left w:color="000000" w:space="0" w:sz="2" w:val="single"/>
+              <w:bottom w:color="000000" w:space="0" w:sz="2" w:val="single"/>
+              <w:right w:color="000000" w:space="0" w:sz="2" w:val="single"/>
+            </w:tcBorders>
+            <w:shd w:fill="auto" w:val="clear"/>
+            <w:tcMar>
+              <w:left w:type="dxa" w:w="54"/>
+            </w:tcMar>
+          </w:tcPr>
+          <w:p>
+            <w:pPr>
+              <w:pStyle w:val="style22"/>
+              <w:jc w:val="center"/>
+            </w:pPr>
+            <w:r>
+              <w:rPr/>
+              <w:t>2048</w:t>
+            </w:r>
+          </w:p>
+        </w:tc>
+      </w:tr>
+      <w:tr>
+        <w:trPr>
+          <w:cantSplit w:val="false"/>
+        </w:trPr>
+        <w:tc>
+          <w:tcPr>
+            <w:tcW w:type="dxa" w:w="4986"/>
+            <w:tcBorders>
+              <w:top w:val="none"/>
+              <w:left w:color="000000" w:space="0" w:sz="2" w:val="single"/>
+              <w:bottom w:color="000000" w:space="0" w:sz="2" w:val="single"/>
+              <w:right w:val="none"/>
+            </w:tcBorders>
+            <w:shd w:fill="auto" w:val="clear"/>
+            <w:tcMar>
+              <w:left w:type="dxa" w:w="54"/>
+            </w:tcMar>
+          </w:tcPr>
+          <w:p>
+            <w:pPr>
+              <w:pStyle w:val="style0"/>
+              <w:jc w:val="center"/>
+            </w:pPr>
+            <w:r>
+              <w:rPr>
+                <w:lang w:val="ru-RU"/>
+              </w:rPr>
+              <w:t>unsigned short gl_adc_buff[8192]</w:t>
+            </w:r>
+          </w:p>
+        </w:tc>
+        <w:tc>
+          <w:tcPr>
+            <w:tcW w:type="dxa" w:w="4986"/>
+            <w:tcBorders>
+              <w:top w:val="none"/>
+              <w:left w:color="000000" w:space="0" w:sz="2" w:val="single"/>
+              <w:bottom w:color="000000" w:space="0" w:sz="2" w:val="single"/>
+              <w:right w:color="000000" w:space="0" w:sz="2" w:val="single"/>
+            </w:tcBorders>
+            <w:shd w:fill="auto" w:val="clear"/>
+            <w:tcMar>
+              <w:left w:type="dxa" w:w="54"/>
+            </w:tcMar>
+          </w:tcPr>
+          <w:p>
+            <w:pPr>
+              <w:pStyle w:val="style22"/>
+              <w:jc w:val="center"/>
+            </w:pPr>
+            <w:r>
+              <w:rPr/>
+              <w:t>16384</w:t>
+            </w:r>
+          </w:p>
+        </w:tc>
+      </w:tr>
+      <w:tr>
+        <w:trPr>
+          <w:cantSplit w:val="false"/>
+        </w:trPr>
+        <w:tc>
+          <w:tcPr>
+            <w:tcW w:type="dxa" w:w="4986"/>
+            <w:tcBorders>
+              <w:top w:val="none"/>
+              <w:left w:color="000000" w:space="0" w:sz="2" w:val="single"/>
+              <w:bottom w:color="000000" w:space="0" w:sz="2" w:val="single"/>
+              <w:right w:val="none"/>
+            </w:tcBorders>
+            <w:shd w:fill="auto" w:val="clear"/>
+            <w:tcMar>
+              <w:left w:type="dxa" w:w="54"/>
+            </w:tcMar>
+          </w:tcPr>
+          <w:p>
+            <w:pPr>
+              <w:pStyle w:val="style0"/>
+              <w:jc w:val="center"/>
+            </w:pPr>
+            <w:r>
+              <w:rPr>
+                <w:lang w:val="ru-RU"/>
+              </w:rPr>
+              <w:t>uint32_t DAC_Buff[1024]</w:t>
+            </w:r>
+          </w:p>
+        </w:tc>
+        <w:tc>
+          <w:tcPr>
+            <w:tcW w:type="dxa" w:w="4986"/>
+            <w:tcBorders>
+              <w:top w:val="none"/>
+              <w:left w:color="000000" w:space="0" w:sz="2" w:val="single"/>
+              <w:bottom w:color="000000" w:space="0" w:sz="2" w:val="single"/>
+              <w:right w:color="000000" w:space="0" w:sz="2" w:val="single"/>
+            </w:tcBorders>
+            <w:shd w:fill="auto" w:val="clear"/>
+            <w:tcMar>
+              <w:left w:type="dxa" w:w="54"/>
+            </w:tcMar>
+          </w:tcPr>
+          <w:p>
+            <w:pPr>
+              <w:pStyle w:val="style22"/>
+              <w:jc w:val="center"/>
+            </w:pPr>
+            <w:r>
+              <w:rPr/>
+              <w:t>4096</w:t>
+            </w:r>
+          </w:p>
+        </w:tc>
+      </w:tr>
+      <w:tr>
+        <w:trPr>
+          <w:cantSplit w:val="false"/>
+        </w:trPr>
+        <w:tc>
+          <w:tcPr>
+            <w:tcW w:type="dxa" w:w="9972"/>
+            <w:gridSpan w:val="2"/>
+            <w:tcBorders>
+              <w:top w:val="none"/>
+              <w:left w:color="000000" w:space="0" w:sz="2" w:val="single"/>
+              <w:bottom w:color="000000" w:space="0" w:sz="2" w:val="single"/>
+              <w:right w:color="000000" w:space="0" w:sz="2" w:val="single"/>
+            </w:tcBorders>
+            <w:shd w:fill="auto" w:val="clear"/>
+            <w:tcMar>
+              <w:left w:type="dxa" w:w="54"/>
+            </w:tcMar>
+          </w:tcPr>
+          <w:p>
+            <w:pPr>
+              <w:pStyle w:val="style0"/>
+              <w:jc w:val="right"/>
+            </w:pPr>
+            <w:r>
+              <w:rPr>
+                <w:lang w:bidi="hi-IN" w:eastAsia="zh-CN" w:val="ru-RU"/>
+              </w:rPr>
+              <w:t>Общее потребление памяти: 22528 байт</w:t>
+            </w:r>
+          </w:p>
+        </w:tc>
+      </w:tr>
+    </w:tbl>
+    <w:p>
+      <w:pPr>
+        <w:pStyle w:val="style0"/>
+        <w:jc w:val="right"/>
+      </w:pPr>
+      <w:r>
+        <w:rPr/>
+      </w:r>
+    </w:p>
+    <w:p>
+      <w:pPr>
+        <w:pStyle w:val="style0"/>
+        <w:jc w:val="right"/>
+      </w:pPr>
+      <w:r>
+        <w:rPr/>
+      </w:r>
+    </w:p>
+    <w:p>
+      <w:pPr>
+        <w:pStyle w:val="style0"/>
+        <w:jc w:val="right"/>
+      </w:pPr>
+      <w:r>
+        <w:rPr>
+          <w:lang w:val="ru-RU"/>
+        </w:rPr>
+        <w:t>Таблица распределения RAM</w:t>
+      </w:r>
+    </w:p>
+    <w:tbl>
+      <w:tblPr>
+        <w:tblW w:type="dxa" w:w="9972"/>
+        <w:jc w:val="left"/>
+        <w:tblInd w:type="dxa" w:w="55"/>
+        <w:tblBorders>
+          <w:top w:color="000000" w:space="0" w:sz="2" w:val="single"/>
+          <w:left w:color="000000" w:space="0" w:sz="2" w:val="single"/>
+          <w:bottom w:color="000000" w:space="0" w:sz="2" w:val="single"/>
+          <w:insideH w:color="000000" w:space="0" w:sz="2" w:val="single"/>
+          <w:right w:val="none"/>
+          <w:insideV w:val="none"/>
+        </w:tblBorders>
+        <w:tblCellMar>
+          <w:top w:type="dxa" w:w="55"/>
+          <w:left w:type="dxa" w:w="54"/>
+          <w:bottom w:type="dxa" w:w="55"/>
+          <w:right w:type="dxa" w:w="55"/>
+        </w:tblCellMar>
+      </w:tblPr>
+      <w:tblGrid>
+        <w:gridCol w:w="4986"/>
+        <w:gridCol w:w="4986"/>
+      </w:tblGrid>
+      <w:tr>
+        <w:trPr>
+          <w:cantSplit w:val="false"/>
+        </w:trPr>
+        <w:tc>
+          <w:tcPr>
+            <w:tcW w:type="dxa" w:w="4986"/>
+            <w:tcBorders>
+              <w:top w:color="000000" w:space="0" w:sz="2" w:val="single"/>
+              <w:left w:color="000000" w:space="0" w:sz="2" w:val="single"/>
+              <w:bottom w:color="000000" w:space="0" w:sz="2" w:val="single"/>
+              <w:right w:val="none"/>
+            </w:tcBorders>
+            <w:shd w:fill="auto" w:val="clear"/>
+            <w:tcMar>
+              <w:left w:type="dxa" w:w="54"/>
+            </w:tcMar>
+          </w:tcPr>
+          <w:p>
+            <w:pPr>
+              <w:pStyle w:val="style22"/>
+              <w:jc w:val="center"/>
+            </w:pPr>
+            <w:r>
+              <w:rPr/>
+              <w:t>Тип памяти</w:t>
+            </w:r>
+          </w:p>
+        </w:tc>
+        <w:tc>
+          <w:tcPr>
+            <w:tcW w:type="dxa" w:w="4986"/>
+            <w:tcBorders>
+              <w:top w:color="000000" w:space="0" w:sz="2" w:val="single"/>
+              <w:left w:color="000000" w:space="0" w:sz="2" w:val="single"/>
+              <w:bottom w:color="000000" w:space="0" w:sz="2" w:val="single"/>
+              <w:right w:color="000000" w:space="0" w:sz="2" w:val="single"/>
+            </w:tcBorders>
+            <w:shd w:fill="auto" w:val="clear"/>
+            <w:tcMar>
+              <w:left w:type="dxa" w:w="54"/>
+            </w:tcMar>
+          </w:tcPr>
+          <w:p>
+            <w:pPr>
+              <w:pStyle w:val="style22"/>
+              <w:jc w:val="center"/>
+            </w:pPr>
+            <w:r>
+              <w:rPr/>
+              <w:t>Размер (в байтах)</w:t>
+            </w:r>
+          </w:p>
+        </w:tc>
+      </w:tr>
+      <w:tr>
+        <w:trPr>
+          <w:cantSplit w:val="false"/>
+        </w:trPr>
+        <w:tc>
+          <w:tcPr>
+            <w:tcW w:type="dxa" w:w="4986"/>
+            <w:tcBorders>
+              <w:top w:val="none"/>
+              <w:left w:color="000000" w:space="0" w:sz="2" w:val="single"/>
+              <w:bottom w:color="000000" w:space="0" w:sz="2" w:val="single"/>
+              <w:right w:val="none"/>
+            </w:tcBorders>
+            <w:shd w:fill="auto" w:val="clear"/>
+            <w:tcMar>
+              <w:left w:type="dxa" w:w="54"/>
+            </w:tcMar>
+          </w:tcPr>
+          <w:p>
+            <w:pPr>
+              <w:pStyle w:val="style22"/>
+              <w:jc w:val="center"/>
+            </w:pPr>
+            <w:r>
+              <w:rPr/>
+              <w:t>Общий стек (под main())</w:t>
+            </w:r>
+          </w:p>
+        </w:tc>
+        <w:tc>
+          <w:tcPr>
+            <w:tcW w:type="dxa" w:w="4986"/>
+            <w:tcBorders>
+              <w:top w:val="none"/>
+              <w:left w:color="000000" w:space="0" w:sz="2" w:val="single"/>
+              <w:bottom w:color="000000" w:space="0" w:sz="2" w:val="single"/>
+              <w:right w:color="000000" w:space="0" w:sz="2" w:val="single"/>
+            </w:tcBorders>
+            <w:shd w:fill="auto" w:val="clear"/>
+            <w:tcMar>
+              <w:left w:type="dxa" w:w="54"/>
+            </w:tcMar>
+          </w:tcPr>
+          <w:p>
+            <w:pPr>
+              <w:pStyle w:val="style22"/>
+              <w:jc w:val="center"/>
+            </w:pPr>
+            <w:r>
+              <w:rPr/>
+              <w:t>800</w:t>
+            </w:r>
+          </w:p>
+        </w:tc>
+      </w:tr>
+      <w:tr>
+        <w:trPr>
+          <w:cantSplit w:val="false"/>
+        </w:trPr>
+        <w:tc>
+          <w:tcPr>
+            <w:tcW w:type="dxa" w:w="4986"/>
+            <w:tcBorders>
+              <w:top w:val="none"/>
+              <w:left w:color="000000" w:space="0" w:sz="2" w:val="single"/>
+              <w:bottom w:color="000000" w:space="0" w:sz="2" w:val="single"/>
+              <w:right w:val="none"/>
+            </w:tcBorders>
+            <w:shd w:fill="auto" w:val="clear"/>
+            <w:tcMar>
+              <w:left w:type="dxa" w:w="54"/>
+            </w:tcMar>
+          </w:tcPr>
+          <w:p>
+            <w:pPr>
+              <w:pStyle w:val="style0"/>
+              <w:jc w:val="right"/>
+            </w:pPr>
+            <w:r>
+              <w:rPr>
+                <w:lang w:val="ru-RU"/>
+              </w:rPr>
+              <w:t>Куч</w:t>
+            </w:r>
+            <w:r>
+              <w:rPr>
+                <w:lang w:val="ru-RU"/>
+              </w:rPr>
+              <w:t>а под</w:t>
+            </w:r>
+            <w:r>
+              <w:rPr>
+                <w:lang w:val="ru-RU"/>
+              </w:rPr>
+              <w:t xml:space="preserve"> стек</w:t>
+            </w:r>
+            <w:r>
+              <w:rPr>
+                <w:lang w:val="ru-RU"/>
+              </w:rPr>
+              <w:t>и</w:t>
+            </w:r>
+            <w:r>
+              <w:rPr>
+                <w:lang w:val="ru-RU"/>
+              </w:rPr>
+              <w:t xml:space="preserve"> потоков</w:t>
+            </w:r>
+          </w:p>
+        </w:tc>
+        <w:tc>
+          <w:tcPr>
+            <w:tcW w:type="dxa" w:w="4986"/>
+            <w:tcBorders>
+              <w:top w:val="none"/>
+              <w:left w:color="000000" w:space="0" w:sz="2" w:val="single"/>
+              <w:bottom w:color="000000" w:space="0" w:sz="2" w:val="single"/>
+              <w:right w:color="000000" w:space="0" w:sz="2" w:val="single"/>
+            </w:tcBorders>
+            <w:shd w:fill="auto" w:val="clear"/>
+            <w:tcMar>
+              <w:left w:type="dxa" w:w="54"/>
+            </w:tcMar>
+          </w:tcPr>
+          <w:p>
+            <w:pPr>
+              <w:pStyle w:val="style0"/>
+              <w:jc w:val="center"/>
+            </w:pPr>
+            <w:r>
+              <w:rPr>
+                <w:lang w:bidi="hi-IN" w:eastAsia="zh-CN" w:val="ru-RU"/>
+              </w:rPr>
+              <w:t>10368</w:t>
+            </w:r>
+          </w:p>
+        </w:tc>
+      </w:tr>
+      <w:tr>
+        <w:trPr>
+          <w:trHeight w:hRule="atLeast" w:val="294"/>
+          <w:cantSplit w:val="false"/>
+        </w:trPr>
+        <w:tc>
+          <w:tcPr>
+            <w:tcW w:type="dxa" w:w="4986"/>
+            <w:tcBorders>
+              <w:top w:val="none"/>
+              <w:left w:color="000000" w:space="0" w:sz="2" w:val="single"/>
+              <w:bottom w:color="000000" w:space="0" w:sz="2" w:val="single"/>
+              <w:right w:val="none"/>
+            </w:tcBorders>
+            <w:shd w:fill="auto" w:val="clear"/>
+            <w:tcMar>
+              <w:left w:type="dxa" w:w="54"/>
+            </w:tcMar>
+          </w:tcPr>
+          <w:p>
+            <w:pPr>
+              <w:pStyle w:val="style0"/>
+              <w:jc w:val="right"/>
+            </w:pPr>
+            <w:r>
+              <w:rPr>
+                <w:lang w:val="ru-RU"/>
+              </w:rPr>
+              <w:t>глобальные переменные</w:t>
+            </w:r>
+          </w:p>
+        </w:tc>
+        <w:tc>
+          <w:tcPr>
+            <w:tcW w:type="dxa" w:w="4986"/>
+            <w:tcBorders>
+              <w:top w:val="none"/>
+              <w:left w:color="000000" w:space="0" w:sz="2" w:val="single"/>
+              <w:bottom w:color="000000" w:space="0" w:sz="2" w:val="single"/>
+              <w:right w:color="000000" w:space="0" w:sz="2" w:val="single"/>
+            </w:tcBorders>
+            <w:shd w:fill="auto" w:val="clear"/>
+            <w:tcMar>
+              <w:left w:type="dxa" w:w="54"/>
+            </w:tcMar>
+          </w:tcPr>
+          <w:p>
+            <w:pPr>
+              <w:pStyle w:val="style0"/>
+              <w:jc w:val="center"/>
+            </w:pPr>
+            <w:r>
+              <w:rPr>
+                <w:lang w:bidi="hi-IN" w:eastAsia="zh-CN" w:val="ru-RU"/>
+              </w:rPr>
+              <w:t>22528</w:t>
+            </w:r>
+          </w:p>
+        </w:tc>
+      </w:tr>
+      <w:tr>
+        <w:trPr>
+          <w:cantSplit w:val="false"/>
+        </w:trPr>
+        <w:tc>
+          <w:tcPr>
+            <w:tcW w:type="dxa" w:w="4986"/>
+            <w:tcBorders>
+              <w:top w:val="none"/>
+              <w:left w:color="000000" w:space="0" w:sz="2" w:val="single"/>
+              <w:bottom w:color="000000" w:space="0" w:sz="2" w:val="single"/>
+              <w:right w:val="none"/>
+            </w:tcBorders>
+            <w:shd w:fill="auto" w:val="clear"/>
+            <w:tcMar>
+              <w:left w:type="dxa" w:w="54"/>
+            </w:tcMar>
+          </w:tcPr>
+          <w:p>
+            <w:pPr>
+              <w:pStyle w:val="style0"/>
+              <w:jc w:val="right"/>
+            </w:pPr>
+            <w:r>
+              <w:rPr>
+                <w:lang w:val="ru-RU"/>
+              </w:rPr>
+              <w:t>Куча под очереди, семафоры и служебную информацию FreeRTOS + не учтенные глобальные переменые</w:t>
+            </w:r>
+          </w:p>
+        </w:tc>
+        <w:tc>
+          <w:tcPr>
+            <w:tcW w:type="dxa" w:w="4986"/>
+            <w:tcBorders>
+              <w:top w:val="none"/>
+              <w:left w:color="000000" w:space="0" w:sz="2" w:val="single"/>
+              <w:bottom w:color="000000" w:space="0" w:sz="2" w:val="single"/>
+              <w:right w:color="000000" w:space="0" w:sz="2" w:val="single"/>
+            </w:tcBorders>
+            <w:shd w:fill="auto" w:val="clear"/>
+            <w:tcMar>
+              <w:left w:type="dxa" w:w="54"/>
+            </w:tcMar>
+          </w:tcPr>
+          <w:p>
+            <w:pPr>
+              <w:pStyle w:val="style0"/>
+              <w:jc w:val="center"/>
+            </w:pPr>
+            <w:r>
+              <w:rPr>
+                <w:lang w:bidi="hi-IN" w:eastAsia="zh-CN" w:val="ru-RU"/>
+              </w:rPr>
+            </w:r>
+          </w:p>
+        </w:tc>
+      </w:tr>
+      <w:tr>
+        <w:trPr>
+          <w:cantSplit w:val="false"/>
+        </w:trPr>
+        <w:tc>
+          <w:tcPr>
+            <w:tcW w:type="dxa" w:w="9972"/>
+            <w:gridSpan w:val="2"/>
+            <w:tcBorders>
+              <w:top w:val="none"/>
+              <w:left w:color="000000" w:space="0" w:sz="2" w:val="single"/>
+              <w:bottom w:color="000000" w:space="0" w:sz="2" w:val="single"/>
+              <w:right w:color="000000" w:space="0" w:sz="2" w:val="single"/>
+            </w:tcBorders>
+            <w:shd w:fill="auto" w:val="clear"/>
+            <w:tcMar>
+              <w:left w:type="dxa" w:w="54"/>
+            </w:tcMar>
+          </w:tcPr>
+          <w:p>
+            <w:pPr>
+              <w:pStyle w:val="style0"/>
+              <w:jc w:val="right"/>
+            </w:pPr>
+            <w:r>
+              <w:rPr>
+                <w:lang w:bidi="hi-IN" w:eastAsia="zh-CN" w:val="ru-RU"/>
+              </w:rPr>
+              <w:t>Общее потребление памяти:  байт</w:t>
+            </w:r>
+          </w:p>
+        </w:tc>
+      </w:tr>
+    </w:tbl>
+    <w:p>
+      <w:pPr>
+        <w:pStyle w:val="style0"/>
+        <w:jc w:val="left"/>
+      </w:pPr>
+      <w:r>
+        <w:rPr/>
+      </w:r>
+    </w:p>
+    <w:p>
+      <w:pPr>
+        <w:pStyle w:val="style0"/>
+      </w:pPr>
+      <w:r>
+        <w:rPr>
+          <w:lang w:val="ru-RU"/>
+        </w:rPr>
+        <w:tab/>
+      </w:r>
+    </w:p>
+    <w:p>
+      <w:pPr>
+        <w:pStyle w:val="style0"/>
+      </w:pPr>
+      <w:r>
+        <w:rPr/>
+        <w:t>main().</w:t>
+      </w:r>
+    </w:p>
+    <w:p>
+      <w:pPr>
+        <w:pStyle w:val="style0"/>
+      </w:pPr>
+      <w:r>
+        <w:rPr>
+          <w:lang w:bidi="hi-IN" w:eastAsia="zh-CN" w:val="ru-RU"/>
+        </w:rPr>
+        <w:t>Данная функция получает управление после возникновения прерывания reset, настройки flash-памяти и частоты работы ядра контроллера.</w:t>
+      </w:r>
+    </w:p>
+    <w:p>
+      <w:pPr>
+        <w:pStyle w:val="style0"/>
+      </w:pPr>
+      <w:r>
+        <w:rPr>
+          <w:lang w:bidi="hi-IN" w:eastAsia="zh-CN" w:val="ru-RU"/>
+        </w:rPr>
+      </w:r>
+    </w:p>
+    <w:p>
+      <w:pPr>
+        <w:pStyle w:val="style0"/>
+      </w:pPr>
+      <w:r>
+        <w:rPr>
+          <w:lang w:bidi="hi-IN" w:eastAsia="zh-CN" w:val="ru-RU"/>
+        </w:rPr>
+        <w:t xml:space="preserve">Выводит на LCD строку загрузки "Loading...", производит инициализацию некоторых глобальных переменных, которые должны быть инициализированныдо запуска FreeRTOS, настраивает аппаратуру ответственную за мониторинг ножек контролера (для старта записи измерений на sd- карточку), </w:t>
+      </w:r>
+      <w:r>
+        <w:rPr>
+          <w:lang w:bidi="hi-IN" w:eastAsia="zh-CN" w:val="ru-RU"/>
+        </w:rPr>
+        <w:t>создает объекты FreeRTOS (потоки, семафоры и мютексы) и запускает планировщик. Ели запуск произошел успешно, то эта функция не получит управление назад. Дальнейший ход программы будет зависеть от FreeRTOS, приоритетов потоков и внешних событий.</w:t>
+      </w:r>
+    </w:p>
+    <w:p>
+      <w:pPr>
+        <w:pStyle w:val="style0"/>
+      </w:pPr>
+      <w:r>
+        <w:rPr/>
+      </w:r>
+    </w:p>
+    <w:p>
+      <w:pPr>
+        <w:pStyle w:val="style0"/>
+      </w:pPr>
+      <w:r>
+        <w:rPr>
+          <w:lang w:val="ru-RU"/>
+        </w:rPr>
+        <w:t xml:space="preserve">Обработчики прерывания. </w:t>
+      </w:r>
+    </w:p>
+    <w:p>
+      <w:pPr>
+        <w:pStyle w:val="style0"/>
+      </w:pPr>
+      <w:r>
+        <w:rPr/>
+      </w:r>
+    </w:p>
+    <w:p>
+      <w:pPr>
+        <w:pStyle w:val="style0"/>
+      </w:pPr>
+      <w:r>
+        <w:rPr>
+          <w:lang w:val="ru-RU"/>
+        </w:rPr>
+        <w:t>DMA2_Channel3_IRQHandler</w:t>
+      </w:r>
+      <w:r>
+        <w:rPr>
+          <w:lang w:val="ru-RU"/>
+        </w:rPr>
+        <w:t>().</w:t>
+      </w:r>
+    </w:p>
+    <w:p>
+      <w:pPr>
+        <w:pStyle w:val="style0"/>
+      </w:pPr>
+      <w:r>
+        <w:rPr>
+          <w:lang w:val="ru-RU"/>
+        </w:rPr>
+        <w:t xml:space="preserve">Обслуживает прерывание о заполнение половины буфера от DMA2 </w:t>
+      </w:r>
+      <w:r>
+        <w:rPr>
+          <w:lang w:bidi="hi-IN" w:eastAsia="zh-CN" w:val="en-US"/>
+        </w:rPr>
+        <w:t>Channel</w:t>
+      </w:r>
+      <w:r>
+        <w:rPr>
+          <w:lang w:val="ru-RU"/>
+        </w:rPr>
+        <w:t xml:space="preserve"> 3. Используется для генерации сигналов. Посылает сообщение, с полем Sig_Type = 7, в голову очереди потоку Oscillation thread. В голову, потому что  потоку Oscillation thread может посылать сообщения еще и Menu thread, а реакция на сообщение из обработчика прерывания должна быть максимально быстрой.</w:t>
+      </w:r>
+    </w:p>
+    <w:p>
+      <w:pPr>
+        <w:pStyle w:val="style0"/>
+      </w:pPr>
+      <w:r>
+        <w:rPr/>
+      </w:r>
+    </w:p>
+    <w:p>
+      <w:pPr>
+        <w:pStyle w:val="style0"/>
+      </w:pPr>
+      <w:r>
+        <w:rPr>
+          <w:lang w:val="ru-RU"/>
+        </w:rPr>
+        <w:t>DMA1_Channel1_IRQHandler().</w:t>
+      </w:r>
+    </w:p>
+    <w:p>
+      <w:pPr>
+        <w:pStyle w:val="style0"/>
+      </w:pPr>
+      <w:r>
+        <w:rPr>
+          <w:lang w:bidi="hi-IN" w:eastAsia="zh-CN" w:val="ru-RU"/>
+        </w:rPr>
+        <w:t>Обслуживает прерывание о заполнение половины буфера от DMA1 Channel 1. Используется для измерения параметров генерируемых сигналов. Посылает сообщение потоку Calculate thread, если разрешено, и потоку SD write control thread, если разрешено.</w:t>
+      </w:r>
+    </w:p>
+    <w:p>
+      <w:pPr>
+        <w:pStyle w:val="style0"/>
+      </w:pPr>
+      <w:r>
+        <w:rPr/>
+      </w:r>
+    </w:p>
+    <w:p>
+      <w:pPr>
+        <w:pStyle w:val="style0"/>
+      </w:pPr>
+      <w:r>
+        <w:rPr/>
+        <w:t>TIM5_IRQHandler</w:t>
+      </w:r>
+      <w:r>
+        <w:rPr>
+          <w:lang w:bidi="hi-IN" w:eastAsia="zh-CN" w:val="ru-RU"/>
+        </w:rPr>
+        <w:t>().</w:t>
+      </w:r>
+    </w:p>
+    <w:p>
+      <w:pPr>
+        <w:pStyle w:val="style0"/>
+      </w:pPr>
+      <w:r>
+        <w:rPr>
+          <w:lang w:bidi="hi-IN" w:eastAsia="zh-CN" w:val="ru-RU"/>
+        </w:rPr>
+        <w:t>Обслуживает прерывание о переполнение счетчика таймера TIM5. Используется потоком  SD write control thread. Вызывает функцию disk_timerproc() для нужд FATFs.</w:t>
+      </w:r>
+    </w:p>
+    <w:p>
+      <w:pPr>
+        <w:pStyle w:val="style0"/>
+      </w:pPr>
+      <w:r>
+        <w:rPr/>
+      </w:r>
+    </w:p>
+    <w:p>
+      <w:pPr>
+        <w:pStyle w:val="style0"/>
+      </w:pPr>
+      <w:r>
+        <w:rPr>
+          <w:lang w:bidi="hi-IN" w:eastAsia="zh-CN" w:val="ru-RU"/>
+        </w:rPr>
+        <w:t>EXTI4_IRQHandler()/EXTI9_5_IRQHandler().</w:t>
+      </w:r>
+    </w:p>
+    <w:p>
+      <w:pPr>
+        <w:pStyle w:val="style0"/>
+      </w:pPr>
+      <w:r>
+        <w:rPr>
+          <w:lang w:bidi="hi-IN" w:eastAsia="zh-CN" w:val="ru-RU"/>
+        </w:rPr>
+        <w:t xml:space="preserve">Обслуживают прерывание о изменении состоянии ножек контроллера. Используются для запуска записи измеренных данных на sd-карточку, без нажатия кнопки. Блокирует посылку сообщений потоку SD write control thread, из обработчика прерывания DMA1_Channel1_IRQHandler, и посылает потоку SD write control thread событие SD_EVENT. </w:t>
+      </w:r>
+    </w:p>
+    <w:p>
+      <w:pPr>
+        <w:pStyle w:val="style0"/>
+      </w:pPr>
+      <w:r>
+        <w:rPr/>
+      </w:r>
+    </w:p>
+    <w:p>
+      <w:pPr>
+        <w:pStyle w:val="style0"/>
+      </w:pPr>
+      <w:r>
+        <w:rPr/>
+      </w:r>
+    </w:p>
+    <w:p>
+      <w:pPr>
+        <w:pStyle w:val="style0"/>
+      </w:pPr>
+      <w:r>
+        <w:rPr/>
+      </w:r>
+    </w:p>
+    <w:p>
+      <w:pPr>
+        <w:pStyle w:val="style0"/>
+      </w:pPr>
+      <w:r>
+        <w:rPr>
+          <w:lang w:bidi="hi-IN" w:eastAsia="zh-CN" w:val="ru-RU"/>
+        </w:rPr>
+      </w:r>
+    </w:p>
+    <w:p>
+      <w:pPr>
+        <w:pStyle w:val="style0"/>
+      </w:pPr>
+      <w:r>
+        <w:rPr>
+          <w:lang w:bidi="hi-IN" w:eastAsia="zh-CN" w:val="ru-RU"/>
+        </w:rPr>
+      </w:r>
+    </w:p>
+    <w:p>
+      <w:pPr>
+        <w:pStyle w:val="style0"/>
+      </w:pPr>
+      <w:r>
+        <w:rPr/>
+      </w:r>
+    </w:p>
+    <w:p>
+      <w:pPr>
+        <w:pStyle w:val="style0"/>
+      </w:pPr>
+      <w:r>
+        <w:rPr/>
+      </w:r>
+    </w:p>
+    <w:p>
+      <w:pPr>
+        <w:pStyle w:val="style0"/>
+      </w:pPr>
+      <w:r>
+        <w:rPr/>
+      </w:r>
+    </w:p>
+    <w:p>
+      <w:pPr>
+        <w:pStyle w:val="style0"/>
+      </w:pPr>
+      <w:r>
+        <w:rPr/>
+      </w:r>
+    </w:p>
+    <w:p>
+      <w:pPr>
+        <w:pStyle w:val="style0"/>
+      </w:pPr>
+      <w:r>
+        <w:rPr/>
+      </w:r>
+    </w:p>
+    <w:p>
+      <w:pPr>
+        <w:pStyle w:val="style0"/>
+      </w:pPr>
+      <w:r>
+        <w:rPr/>
+      </w:r>
+    </w:p>
+    <w:p>
+      <w:pPr>
+        <w:pStyle w:val="style0"/>
+      </w:pPr>
+      <w:r>
+        <w:rPr/>
+      </w:r>
+    </w:p>
+    <w:p>
+      <w:pPr>
+        <w:pStyle w:val="style0"/>
+      </w:pPr>
+      <w:r>
+        <w:rPr/>
       </w:r>
     </w:p>
     <w:sectPr>
@@ -3647,7 +6089,7 @@
     <w:pPr>
       <w:widowControl w:val="false"/>
       <w:suppressAutoHyphens w:val="true"/>
-      <w:overflowPunct w:val="false"/>
+      <w:overflowPunct w:val="true"/>
     </w:pPr>
     <w:rPr>
       <w:rFonts w:ascii="Liberation Serif" w:cs="Lohit Hindi" w:eastAsia="DejaVu Sans" w:hAnsi="Liberation Serif"/>
@@ -3779,5 +6221,19 @@
       <w:szCs w:val="20"/>
     </w:rPr>
   </w:style>
+  <w:style w:styleId="style22" w:type="paragraph">
+    <w:name w:val="Table Contents"/>
+    <w:basedOn w:val="style0"/>
+    <w:next w:val="style22"/>
+    <w:pPr/>
+    <w:rPr/>
+  </w:style>
+  <w:style w:styleId="style23" w:type="paragraph">
+    <w:name w:val="Table Heading"/>
+    <w:basedOn w:val="style22"/>
+    <w:next w:val="style23"/>
+    <w:pPr/>
+    <w:rPr/>
+  </w:style>
 </w:styles>
 </file>
</xml_diff>